<commit_message>
Área de proceso PP-PMC
</commit_message>
<xml_diff>
--- a/Área de proceso PP-PMC/Aceptacion-de-entregables-JJM-INVENTARLINE_v0.1.docx
+++ b/Área de proceso PP-PMC/Aceptacion-de-entregables-JJM-INVENTARLINE_v0.1.docx
@@ -1,6 +1,6 @@
 
 <file path=word/document.xml><?xml version="1.0" encoding="utf-8"?>
-<w:document xmlns:wpc="http://schemas.microsoft.com/office/word/2010/wordprocessingCanvas" xmlns:mc="http://schemas.openxmlformats.org/markup-compatibility/2006" xmlns:o="urn:schemas-microsoft-com:office:office" xmlns:r="http://schemas.openxmlformats.org/officeDocument/2006/relationships" xmlns:m="http://schemas.openxmlformats.org/officeDocument/2006/math" xmlns:v="urn:schemas-microsoft-com:vml" xmlns:wp14="http://schemas.microsoft.com/office/word/2010/wordprocessingDrawing" xmlns:wp="http://schemas.openxmlformats.org/drawingml/2006/wordprocessingDrawing" xmlns:w10="urn:schemas-microsoft-com:office:word" xmlns:w="http://schemas.openxmlformats.org/wordprocessingml/2006/main" xmlns:w14="http://schemas.microsoft.com/office/word/2010/wordml" xmlns:wpg="http://schemas.microsoft.com/office/word/2010/wordprocessingGroup" xmlns:wpi="http://schemas.microsoft.com/office/word/2010/wordprocessingInk" xmlns:wne="http://schemas.microsoft.com/office/word/2006/wordml" xmlns:wps="http://schemas.microsoft.com/office/word/2010/wordprocessingShape" mc:Ignorable="w14 wp14">
+<w:document xmlns:wpc="http://schemas.microsoft.com/office/word/2010/wordprocessingCanvas" xmlns:mc="http://schemas.openxmlformats.org/markup-compatibility/2006" xmlns:o="urn:schemas-microsoft-com:office:office" xmlns:r="http://schemas.openxmlformats.org/officeDocument/2006/relationships" xmlns:m="http://schemas.openxmlformats.org/officeDocument/2006/math" xmlns:v="urn:schemas-microsoft-com:vml" xmlns:wp14="http://schemas.microsoft.com/office/word/2010/wordprocessingDrawing" xmlns:wp="http://schemas.openxmlformats.org/drawingml/2006/wordprocessingDrawing" xmlns:w10="urn:schemas-microsoft-com:office:word" xmlns:w="http://schemas.openxmlformats.org/wordprocessingml/2006/main" xmlns:w14="http://schemas.microsoft.com/office/word/2010/wordml" xmlns:w15="http://schemas.microsoft.com/office/word/2012/wordml" xmlns:wpg="http://schemas.microsoft.com/office/word/2010/wordprocessingGroup" xmlns:wpi="http://schemas.microsoft.com/office/word/2010/wordprocessingInk" xmlns:wne="http://schemas.microsoft.com/office/word/2006/wordml" xmlns:wps="http://schemas.microsoft.com/office/word/2010/wordprocessingShape" mc:Ignorable="w14 w15 wp14">
   <w:body>
     <w:tbl>
       <w:tblPr>
@@ -47,6 +47,7 @@
               <w:rPr>
                 <w:rFonts w:ascii="Arial" w:hAnsi="Arial"/>
                 <w:noProof/>
+                <w:lang w:val="es-PE" w:eastAsia="es-PE"/>
               </w:rPr>
               <w:drawing>
                 <wp:anchor distT="0" distB="0" distL="114300" distR="114300" simplePos="0" relativeHeight="251658240" behindDoc="0" locked="0" layoutInCell="1" allowOverlap="1">
@@ -74,7 +75,7 @@
                           </pic:cNvPicPr>
                         </pic:nvPicPr>
                         <pic:blipFill>
-                          <a:blip r:embed="rId8" cstate="print">
+                          <a:blip r:embed="rId7" cstate="print">
                             <a:extLst>
                               <a:ext uri="{28A0092B-C50C-407E-A947-70E740481C1C}">
                                 <a14:useLocalDpi xmlns:a14="http://schemas.microsoft.com/office/drawing/2010/main" val="0"/>
@@ -276,7 +277,25 @@
                 <w:sz w:val="18"/>
                 <w:szCs w:val="18"/>
               </w:rPr>
-              <w:t xml:space="preserve"> Juan Carlos Guerrero Fernández</w:t>
+              <w:t xml:space="preserve"> Guerrero Fernández</w:t>
+            </w:r>
+            <w:r>
+              <w:rPr>
+                <w:rFonts w:ascii="Candara" w:hAnsi="Candara"/>
+                <w:b/>
+                <w:sz w:val="18"/>
+                <w:szCs w:val="18"/>
+              </w:rPr>
+              <w:t xml:space="preserve">,  </w:t>
+            </w:r>
+            <w:r>
+              <w:rPr>
+                <w:rFonts w:ascii="Candara" w:hAnsi="Candara"/>
+                <w:b/>
+                <w:sz w:val="18"/>
+                <w:szCs w:val="18"/>
+              </w:rPr>
+              <w:t>Juan Carlos</w:t>
             </w:r>
           </w:p>
         </w:tc>
@@ -311,9 +330,8 @@
                 <w:sz w:val="18"/>
                 <w:szCs w:val="18"/>
               </w:rPr>
-              <w:t xml:space="preserve"> José Paolo Valero </w:t>
-            </w:r>
-            <w:proofErr w:type="spellStart"/>
+              <w:t xml:space="preserve"> Valero Vegazo</w:t>
+            </w:r>
             <w:r>
               <w:rPr>
                 <w:rFonts w:ascii="Candara" w:hAnsi="Candara"/>
@@ -321,9 +339,17 @@
                 <w:sz w:val="18"/>
                 <w:szCs w:val="18"/>
               </w:rPr>
-              <w:t>Vegazo</w:t>
-            </w:r>
-            <w:proofErr w:type="spellEnd"/>
+              <w:t xml:space="preserve">,  </w:t>
+            </w:r>
+            <w:r>
+              <w:rPr>
+                <w:rFonts w:ascii="Candara" w:hAnsi="Candara"/>
+                <w:b/>
+                <w:sz w:val="18"/>
+                <w:szCs w:val="18"/>
+              </w:rPr>
+              <w:t>José Paolo</w:t>
+            </w:r>
           </w:p>
         </w:tc>
       </w:tr>
@@ -405,7 +431,6 @@
               </w:rPr>
               <w:t xml:space="preserve">el entregable: </w:t>
             </w:r>
-            <w:proofErr w:type="spellStart"/>
             <w:r>
               <w:rPr>
                 <w:rFonts w:ascii="Candara" w:hAnsi="Candara"/>
@@ -414,7 +439,6 @@
               </w:rPr>
               <w:t>Login</w:t>
             </w:r>
-            <w:proofErr w:type="spellEnd"/>
             <w:r>
               <w:rPr>
                 <w:rFonts w:ascii="Candara" w:hAnsi="Candara"/>
@@ -515,8 +539,6 @@
               </w:rPr>
               <w:t>Sport Perú</w:t>
             </w:r>
-            <w:bookmarkStart w:id="0" w:name="_GoBack"/>
-            <w:bookmarkEnd w:id="0"/>
           </w:p>
           <w:p>
             <w:pPr>
@@ -610,17 +632,242 @@
               <w:rPr>
                 <w:rFonts w:ascii="Candara" w:hAnsi="Candara" w:cs="Arial"/>
               </w:rPr>
+              <w:t>Sport Perú”</w:t>
+            </w:r>
+            <w:r>
+              <w:rPr>
+                <w:rFonts w:ascii="Candara" w:hAnsi="Candara" w:cs="Arial"/>
+                <w:sz w:val="22"/>
+                <w:szCs w:val="22"/>
+              </w:rPr>
+              <w:t xml:space="preserve"> </w:t>
+            </w:r>
+            <w:r>
+              <w:rPr>
+                <w:rFonts w:ascii="Candara" w:hAnsi="Candara" w:cs="Arial"/>
+                <w:sz w:val="22"/>
+                <w:szCs w:val="22"/>
+              </w:rPr>
+              <w:t>y en cumplimiento de los requerimientos detallados en dicho acuerdo, incluyendo cualquier modificación o enmienda al acuerdo “El proveedor” presenta el siguiente entregable:</w:t>
+            </w:r>
+          </w:p>
+          <w:p>
+            <w:pPr>
+              <w:jc w:val="both"/>
+              <w:rPr>
+                <w:rFonts w:ascii="Candara" w:hAnsi="Candara" w:cs="Arial"/>
+                <w:sz w:val="22"/>
+                <w:szCs w:val="22"/>
+              </w:rPr>
+            </w:pPr>
+          </w:p>
+          <w:p>
+            <w:pPr>
+              <w:jc w:val="both"/>
+              <w:rPr>
+                <w:rFonts w:ascii="Candara" w:hAnsi="Candara" w:cs="Arial"/>
+                <w:sz w:val="22"/>
+                <w:szCs w:val="22"/>
+              </w:rPr>
+            </w:pPr>
+            <w:r>
+              <w:rPr>
+                <w:rFonts w:ascii="Candara" w:hAnsi="Candara" w:cs="Arial"/>
+                <w:color w:val="1F4E79" w:themeColor="accent1" w:themeShade="80"/>
+                <w:sz w:val="22"/>
+                <w:szCs w:val="22"/>
+              </w:rPr>
+              <w:t>Descripción</w:t>
+            </w:r>
+            <w:r>
+              <w:rPr>
+                <w:rFonts w:ascii="Candara" w:hAnsi="Candara" w:cs="Arial"/>
+                <w:color w:val="1F4E79" w:themeColor="accent1" w:themeShade="80"/>
+                <w:sz w:val="22"/>
+                <w:szCs w:val="22"/>
+              </w:rPr>
+              <w:t xml:space="preserve"> </w:t>
+            </w:r>
+            <w:r>
+              <w:rPr>
+                <w:rFonts w:ascii="Candara" w:hAnsi="Candara" w:cs="Arial"/>
+                <w:color w:val="1F4E79" w:themeColor="accent1" w:themeShade="80"/>
+                <w:sz w:val="22"/>
+                <w:szCs w:val="22"/>
+              </w:rPr>
+              <w:t>de los entregables:</w:t>
+            </w:r>
+            <w:r>
+              <w:rPr>
+                <w:rFonts w:ascii="Candara" w:hAnsi="Candara" w:cs="Arial"/>
+                <w:sz w:val="22"/>
+                <w:szCs w:val="22"/>
+              </w:rPr>
+              <w:t xml:space="preserve"> Este entregable consta de algunas funciones y la primera interfaz versión beta, consta de las funciones LOGIN, AGREGAR.</w:t>
+            </w:r>
+          </w:p>
+          <w:p>
+            <w:pPr>
+              <w:jc w:val="both"/>
+              <w:rPr>
+                <w:rFonts w:ascii="Candara" w:hAnsi="Candara" w:cs="Arial"/>
+                <w:sz w:val="22"/>
+                <w:szCs w:val="22"/>
+              </w:rPr>
+            </w:pPr>
+          </w:p>
+          <w:p>
+            <w:pPr>
+              <w:jc w:val="both"/>
+              <w:rPr>
+                <w:rFonts w:ascii="Candara" w:hAnsi="Candara" w:cs="Arial"/>
+                <w:sz w:val="22"/>
+                <w:szCs w:val="22"/>
+              </w:rPr>
+            </w:pPr>
+            <w:r>
+              <w:rPr>
+                <w:rFonts w:ascii="Candara" w:hAnsi="Candara" w:cs="Arial"/>
+                <w:color w:val="1F4E79" w:themeColor="accent1" w:themeShade="80"/>
+                <w:sz w:val="22"/>
+                <w:szCs w:val="22"/>
+              </w:rPr>
+              <w:t>Anexos:</w:t>
+            </w:r>
+            <w:r>
+              <w:rPr>
+                <w:rFonts w:ascii="Candara" w:hAnsi="Candara" w:cs="Arial"/>
+                <w:sz w:val="22"/>
+                <w:szCs w:val="22"/>
+              </w:rPr>
+              <w:t xml:space="preserve"> ________________________________________________________________________</w:t>
+            </w:r>
+          </w:p>
+          <w:p>
+            <w:pPr>
+              <w:jc w:val="both"/>
+              <w:rPr>
+                <w:rFonts w:ascii="Candara" w:hAnsi="Candara" w:cs="Arial"/>
+                <w:sz w:val="22"/>
+                <w:szCs w:val="22"/>
+              </w:rPr>
+            </w:pPr>
+            <w:r>
+              <w:rPr>
+                <w:rFonts w:ascii="Candara" w:hAnsi="Candara" w:cs="Arial"/>
+                <w:sz w:val="22"/>
+                <w:szCs w:val="22"/>
+              </w:rPr>
+              <w:t>_______________________________________________________________________________</w:t>
+            </w:r>
+          </w:p>
+          <w:p>
+            <w:pPr>
+              <w:jc w:val="both"/>
+              <w:rPr>
+                <w:rFonts w:ascii="Candara" w:hAnsi="Candara" w:cs="Arial"/>
+                <w:sz w:val="22"/>
+                <w:szCs w:val="22"/>
+              </w:rPr>
+            </w:pPr>
+          </w:p>
+          <w:p>
+            <w:pPr>
+              <w:jc w:val="both"/>
+              <w:rPr>
+                <w:rFonts w:ascii="Candara" w:hAnsi="Candara" w:cs="Arial"/>
+                <w:sz w:val="22"/>
+                <w:szCs w:val="22"/>
+              </w:rPr>
+            </w:pPr>
+            <w:r>
+              <w:rPr>
+                <w:rFonts w:ascii="Candara" w:hAnsi="Candara" w:cs="Arial"/>
+                <w:color w:val="1F4E79" w:themeColor="accent1" w:themeShade="80"/>
+                <w:sz w:val="22"/>
+                <w:szCs w:val="22"/>
+              </w:rPr>
+              <w:t>Ubicación:</w:t>
+            </w:r>
+            <w:r>
+              <w:rPr>
+                <w:rFonts w:ascii="Candara" w:hAnsi="Candara" w:cs="Arial"/>
+                <w:sz w:val="22"/>
+                <w:szCs w:val="22"/>
+              </w:rPr>
+              <w:t xml:space="preserve"> </w:t>
+            </w:r>
+            <w:r>
+              <w:rPr>
+                <w:rFonts w:ascii="Candara" w:hAnsi="Candara" w:cs="Arial"/>
+                <w:sz w:val="22"/>
+                <w:szCs w:val="22"/>
+              </w:rPr>
+              <w:t xml:space="preserve">LIMA, </w:t>
+            </w:r>
+            <w:r>
+              <w:rPr>
+                <w:rFonts w:ascii="Candara" w:hAnsi="Candara" w:cs="Arial"/>
+                <w:sz w:val="22"/>
+                <w:szCs w:val="22"/>
+              </w:rPr>
+              <w:t>LIMA, PERÚ</w:t>
+            </w:r>
+            <w:r>
+              <w:rPr>
+                <w:rFonts w:ascii="Candara" w:hAnsi="Candara" w:cs="Arial"/>
+                <w:sz w:val="22"/>
+                <w:szCs w:val="22"/>
+              </w:rPr>
+              <w:t>.</w:t>
+            </w:r>
+            <w:r>
+              <w:rPr>
+                <w:rFonts w:ascii="Candara" w:hAnsi="Candara" w:cs="Arial"/>
+                <w:sz w:val="22"/>
+                <w:szCs w:val="22"/>
+              </w:rPr>
+              <w:t xml:space="preserve"> </w:t>
+            </w:r>
+          </w:p>
+          <w:p>
+            <w:pPr>
+              <w:jc w:val="both"/>
+              <w:rPr>
+                <w:rFonts w:ascii="Candara" w:hAnsi="Candara" w:cs="Arial"/>
+                <w:sz w:val="22"/>
+                <w:szCs w:val="22"/>
+              </w:rPr>
+            </w:pPr>
+          </w:p>
+          <w:p>
+            <w:pPr>
+              <w:jc w:val="both"/>
+              <w:rPr>
+                <w:rFonts w:ascii="Candara" w:hAnsi="Candara" w:cs="Arial"/>
+                <w:sz w:val="22"/>
+                <w:szCs w:val="22"/>
+              </w:rPr>
+            </w:pPr>
+            <w:r>
+              <w:rPr>
+                <w:rFonts w:ascii="Candara" w:hAnsi="Candara" w:cs="Arial"/>
+                <w:sz w:val="22"/>
+                <w:szCs w:val="22"/>
+              </w:rPr>
+              <w:t xml:space="preserve">Este documento constituye el reconocimiento por parte de </w:t>
+            </w:r>
+            <w:r>
+              <w:rPr>
+                <w:rFonts w:ascii="Candara" w:hAnsi="Candara" w:cs="Arial"/>
+                <w:sz w:val="22"/>
+                <w:szCs w:val="22"/>
+              </w:rPr>
               <w:t>Sport Perú</w:t>
             </w:r>
             <w:r>
               <w:rPr>
                 <w:rFonts w:ascii="Candara" w:hAnsi="Candara" w:cs="Arial"/>
-              </w:rPr>
-              <w:t>”</w:t>
-            </w:r>
-            <w:r>
-              <w:rPr>
-                <w:rFonts w:ascii="Candara" w:hAnsi="Candara" w:cs="Arial"/>
                 <w:sz w:val="22"/>
                 <w:szCs w:val="22"/>
               </w:rPr>
@@ -632,7 +879,15 @@
                 <w:sz w:val="22"/>
                 <w:szCs w:val="22"/>
               </w:rPr>
-              <w:t>y en cumplimiento de los requerimientos detallados en dicho acuerdo, incluyendo cualquier modificación o enmienda al acuerdo “El proveedor” presenta el siguiente entregable:</w:t>
+              <w:t>de la aceptación y entrega o rechazo del entregable que describe arriba</w:t>
+            </w:r>
+            <w:r>
+              <w:rPr>
+                <w:rFonts w:ascii="Candara" w:hAnsi="Candara" w:cs="Arial"/>
+                <w:sz w:val="22"/>
+                <w:szCs w:val="22"/>
+              </w:rPr>
+              <w:t>.</w:t>
             </w:r>
           </w:p>
           <w:p>
@@ -640,10 +895,92 @@
               <w:jc w:val="both"/>
               <w:rPr>
                 <w:rFonts w:ascii="Candara" w:hAnsi="Candara" w:cs="Arial"/>
-                <w:sz w:val="22"/>
-                <w:szCs w:val="22"/>
-              </w:rPr>
-            </w:pPr>
+                <w:b/>
+                <w:sz w:val="22"/>
+                <w:szCs w:val="22"/>
+              </w:rPr>
+            </w:pPr>
+            <w:r>
+              <w:rPr>
+                <w:rFonts w:ascii="Candara" w:hAnsi="Candara" w:cs="Arial"/>
+                <w:b/>
+                <w:sz w:val="22"/>
+                <w:szCs w:val="22"/>
+              </w:rPr>
+              <w:t>Sport Perú</w:t>
+            </w:r>
+            <w:r>
+              <w:rPr>
+                <w:rFonts w:ascii="Candara" w:hAnsi="Candara" w:cs="Arial"/>
+                <w:b/>
+                <w:sz w:val="22"/>
+                <w:szCs w:val="22"/>
+              </w:rPr>
+              <w:t xml:space="preserve"> </w:t>
+            </w:r>
+            <w:r>
+              <w:rPr>
+                <w:rFonts w:ascii="Candara" w:hAnsi="Candara" w:cs="Arial"/>
+                <w:b/>
+                <w:sz w:val="22"/>
+                <w:szCs w:val="22"/>
+              </w:rPr>
+              <w:t xml:space="preserve">se reserva el derecho de solicitar </w:t>
+            </w:r>
+            <w:r>
+              <w:rPr>
+                <w:rFonts w:ascii="Candara" w:hAnsi="Candara" w:cs="Arial"/>
+                <w:b/>
+                <w:sz w:val="22"/>
+                <w:szCs w:val="22"/>
+              </w:rPr>
+              <w:t xml:space="preserve">los cambios </w:t>
+            </w:r>
+            <w:r>
+              <w:rPr>
+                <w:rFonts w:ascii="Candara" w:hAnsi="Candara" w:cs="Arial"/>
+                <w:b/>
+                <w:sz w:val="22"/>
+                <w:szCs w:val="22"/>
+              </w:rPr>
+              <w:t>necesarios</w:t>
+            </w:r>
+            <w:r>
+              <w:rPr>
+                <w:rFonts w:ascii="Candara" w:hAnsi="Candara" w:cs="Arial"/>
+                <w:b/>
+                <w:sz w:val="22"/>
+                <w:szCs w:val="22"/>
+              </w:rPr>
+              <w:t xml:space="preserve"> a este entregable</w:t>
+            </w:r>
+            <w:r>
+              <w:rPr>
+                <w:rFonts w:ascii="Candara" w:hAnsi="Candara" w:cs="Arial"/>
+                <w:b/>
+                <w:sz w:val="22"/>
+                <w:szCs w:val="22"/>
+              </w:rPr>
+              <w:t xml:space="preserve"> </w:t>
+            </w:r>
+            <w:r>
+              <w:rPr>
+                <w:rFonts w:ascii="Candara" w:hAnsi="Candara" w:cs="Arial"/>
+                <w:b/>
+                <w:sz w:val="22"/>
+                <w:szCs w:val="22"/>
+              </w:rPr>
+              <w:t xml:space="preserve">que solucionen posibles fallas </w:t>
+            </w:r>
+            <w:r>
+              <w:rPr>
+                <w:rFonts w:ascii="Candara" w:hAnsi="Candara" w:cs="Arial"/>
+                <w:b/>
+                <w:sz w:val="22"/>
+                <w:szCs w:val="22"/>
+              </w:rPr>
+              <w:t>encontradas al momento de integrar todo el producto desarrollado.</w:t>
+            </w:r>
           </w:p>
           <w:p>
             <w:pPr>
@@ -654,41 +991,6 @@
                 <w:szCs w:val="22"/>
               </w:rPr>
             </w:pPr>
-            <w:r>
-              <w:rPr>
-                <w:rFonts w:ascii="Candara" w:hAnsi="Candara" w:cs="Arial"/>
-                <w:color w:val="1F4E79" w:themeColor="accent1" w:themeShade="80"/>
-                <w:sz w:val="22"/>
-                <w:szCs w:val="22"/>
-              </w:rPr>
-              <w:t>Descripción</w:t>
-            </w:r>
-            <w:r>
-              <w:rPr>
-                <w:rFonts w:ascii="Candara" w:hAnsi="Candara" w:cs="Arial"/>
-                <w:color w:val="1F4E79" w:themeColor="accent1" w:themeShade="80"/>
-                <w:sz w:val="22"/>
-                <w:szCs w:val="22"/>
-              </w:rPr>
-              <w:t xml:space="preserve"> </w:t>
-            </w:r>
-            <w:r>
-              <w:rPr>
-                <w:rFonts w:ascii="Candara" w:hAnsi="Candara" w:cs="Arial"/>
-                <w:color w:val="1F4E79" w:themeColor="accent1" w:themeShade="80"/>
-                <w:sz w:val="22"/>
-                <w:szCs w:val="22"/>
-              </w:rPr>
-              <w:t>de los entregables:</w:t>
-            </w:r>
-            <w:r>
-              <w:rPr>
-                <w:rFonts w:ascii="Candara" w:hAnsi="Candara" w:cs="Arial"/>
-                <w:sz w:val="22"/>
-                <w:szCs w:val="22"/>
-              </w:rPr>
-              <w:t xml:space="preserve"> Este entregable consta de algunas funciones y la primera interfaz versión beta, consta de las funciones LOGIN, AGREGAR.</w:t>
-            </w:r>
           </w:p>
           <w:p>
             <w:pPr>
@@ -699,292 +1001,6 @@
                 <w:szCs w:val="22"/>
               </w:rPr>
             </w:pPr>
-          </w:p>
-          <w:p>
-            <w:pPr>
-              <w:jc w:val="both"/>
-              <w:rPr>
-                <w:rFonts w:ascii="Candara" w:hAnsi="Candara" w:cs="Arial"/>
-                <w:sz w:val="22"/>
-                <w:szCs w:val="22"/>
-              </w:rPr>
-            </w:pPr>
-            <w:r>
-              <w:rPr>
-                <w:rFonts w:ascii="Candara" w:hAnsi="Candara" w:cs="Arial"/>
-                <w:color w:val="1F4E79" w:themeColor="accent1" w:themeShade="80"/>
-                <w:sz w:val="22"/>
-                <w:szCs w:val="22"/>
-              </w:rPr>
-              <w:t>Anexos:</w:t>
-            </w:r>
-            <w:r>
-              <w:rPr>
-                <w:rFonts w:ascii="Candara" w:hAnsi="Candara" w:cs="Arial"/>
-                <w:sz w:val="22"/>
-                <w:szCs w:val="22"/>
-              </w:rPr>
-              <w:t xml:space="preserve"> ________________________________________________________________________</w:t>
-            </w:r>
-          </w:p>
-          <w:p>
-            <w:pPr>
-              <w:jc w:val="both"/>
-              <w:rPr>
-                <w:rFonts w:ascii="Candara" w:hAnsi="Candara" w:cs="Arial"/>
-                <w:sz w:val="22"/>
-                <w:szCs w:val="22"/>
-              </w:rPr>
-            </w:pPr>
-            <w:r>
-              <w:rPr>
-                <w:rFonts w:ascii="Candara" w:hAnsi="Candara" w:cs="Arial"/>
-                <w:sz w:val="22"/>
-                <w:szCs w:val="22"/>
-              </w:rPr>
-              <w:t>_______________________________________________________________________________</w:t>
-            </w:r>
-          </w:p>
-          <w:p>
-            <w:pPr>
-              <w:jc w:val="both"/>
-              <w:rPr>
-                <w:rFonts w:ascii="Candara" w:hAnsi="Candara" w:cs="Arial"/>
-                <w:sz w:val="22"/>
-                <w:szCs w:val="22"/>
-              </w:rPr>
-            </w:pPr>
-          </w:p>
-          <w:p>
-            <w:pPr>
-              <w:jc w:val="both"/>
-              <w:rPr>
-                <w:rFonts w:ascii="Candara" w:hAnsi="Candara" w:cs="Arial"/>
-                <w:sz w:val="22"/>
-                <w:szCs w:val="22"/>
-              </w:rPr>
-            </w:pPr>
-            <w:r>
-              <w:rPr>
-                <w:rFonts w:ascii="Candara" w:hAnsi="Candara" w:cs="Arial"/>
-                <w:color w:val="1F4E79" w:themeColor="accent1" w:themeShade="80"/>
-                <w:sz w:val="22"/>
-                <w:szCs w:val="22"/>
-              </w:rPr>
-              <w:t>Ubicación:</w:t>
-            </w:r>
-            <w:r>
-              <w:rPr>
-                <w:rFonts w:ascii="Candara" w:hAnsi="Candara" w:cs="Arial"/>
-                <w:sz w:val="22"/>
-                <w:szCs w:val="22"/>
-              </w:rPr>
-              <w:t xml:space="preserve"> </w:t>
-            </w:r>
-            <w:r>
-              <w:rPr>
-                <w:rFonts w:ascii="Candara" w:hAnsi="Candara" w:cs="Arial"/>
-                <w:sz w:val="22"/>
-                <w:szCs w:val="22"/>
-              </w:rPr>
-              <w:t xml:space="preserve">LIMA, </w:t>
-            </w:r>
-            <w:r>
-              <w:rPr>
-                <w:rFonts w:ascii="Candara" w:hAnsi="Candara" w:cs="Arial"/>
-                <w:sz w:val="22"/>
-                <w:szCs w:val="22"/>
-              </w:rPr>
-              <w:t>LIMA, PERÚ</w:t>
-            </w:r>
-            <w:r>
-              <w:rPr>
-                <w:rFonts w:ascii="Candara" w:hAnsi="Candara" w:cs="Arial"/>
-                <w:sz w:val="22"/>
-                <w:szCs w:val="22"/>
-              </w:rPr>
-              <w:t>.</w:t>
-            </w:r>
-            <w:r>
-              <w:rPr>
-                <w:rFonts w:ascii="Candara" w:hAnsi="Candara" w:cs="Arial"/>
-                <w:sz w:val="22"/>
-                <w:szCs w:val="22"/>
-              </w:rPr>
-              <w:t xml:space="preserve"> </w:t>
-            </w:r>
-          </w:p>
-          <w:p>
-            <w:pPr>
-              <w:jc w:val="both"/>
-              <w:rPr>
-                <w:rFonts w:ascii="Candara" w:hAnsi="Candara" w:cs="Arial"/>
-                <w:sz w:val="22"/>
-                <w:szCs w:val="22"/>
-              </w:rPr>
-            </w:pPr>
-          </w:p>
-          <w:p>
-            <w:pPr>
-              <w:jc w:val="both"/>
-              <w:rPr>
-                <w:rFonts w:ascii="Candara" w:hAnsi="Candara" w:cs="Arial"/>
-                <w:sz w:val="22"/>
-                <w:szCs w:val="22"/>
-              </w:rPr>
-            </w:pPr>
-            <w:r>
-              <w:rPr>
-                <w:rFonts w:ascii="Candara" w:hAnsi="Candara" w:cs="Arial"/>
-                <w:sz w:val="22"/>
-                <w:szCs w:val="22"/>
-              </w:rPr>
-              <w:t xml:space="preserve">Este documento constituye el reconocimiento por parte de </w:t>
-            </w:r>
-            <w:r>
-              <w:rPr>
-                <w:rFonts w:ascii="Candara" w:hAnsi="Candara" w:cs="Arial"/>
-                <w:sz w:val="22"/>
-                <w:szCs w:val="22"/>
-              </w:rPr>
-              <w:t>Sport Perú</w:t>
-            </w:r>
-            <w:r>
-              <w:rPr>
-                <w:rFonts w:ascii="Candara" w:hAnsi="Candara" w:cs="Arial"/>
-                <w:sz w:val="22"/>
-                <w:szCs w:val="22"/>
-              </w:rPr>
-              <w:t xml:space="preserve"> </w:t>
-            </w:r>
-            <w:r>
-              <w:rPr>
-                <w:rFonts w:ascii="Candara" w:hAnsi="Candara" w:cs="Arial"/>
-                <w:sz w:val="22"/>
-                <w:szCs w:val="22"/>
-              </w:rPr>
-              <w:t>de la aceptación y entrega o rechazo del entregable que describe arriba</w:t>
-            </w:r>
-            <w:r>
-              <w:rPr>
-                <w:rFonts w:ascii="Candara" w:hAnsi="Candara" w:cs="Arial"/>
-                <w:sz w:val="22"/>
-                <w:szCs w:val="22"/>
-              </w:rPr>
-              <w:t>.</w:t>
-            </w:r>
-          </w:p>
-          <w:p>
-            <w:pPr>
-              <w:jc w:val="both"/>
-              <w:rPr>
-                <w:rFonts w:ascii="Candara" w:hAnsi="Candara" w:cs="Arial"/>
-                <w:b/>
-                <w:sz w:val="22"/>
-                <w:szCs w:val="22"/>
-              </w:rPr>
-            </w:pPr>
-            <w:r>
-              <w:rPr>
-                <w:rFonts w:ascii="Candara" w:hAnsi="Candara" w:cs="Arial"/>
-                <w:b/>
-                <w:sz w:val="22"/>
-                <w:szCs w:val="22"/>
-              </w:rPr>
-              <w:t>Sport Perú</w:t>
-            </w:r>
-            <w:r>
-              <w:rPr>
-                <w:rFonts w:ascii="Candara" w:hAnsi="Candara" w:cs="Arial"/>
-                <w:b/>
-                <w:sz w:val="22"/>
-                <w:szCs w:val="22"/>
-              </w:rPr>
-              <w:t xml:space="preserve"> </w:t>
-            </w:r>
-            <w:r>
-              <w:rPr>
-                <w:rFonts w:ascii="Candara" w:hAnsi="Candara" w:cs="Arial"/>
-                <w:b/>
-                <w:sz w:val="22"/>
-                <w:szCs w:val="22"/>
-              </w:rPr>
-              <w:t xml:space="preserve">se reserva el derecho de solicitar </w:t>
-            </w:r>
-            <w:r>
-              <w:rPr>
-                <w:rFonts w:ascii="Candara" w:hAnsi="Candara" w:cs="Arial"/>
-                <w:b/>
-                <w:sz w:val="22"/>
-                <w:szCs w:val="22"/>
-              </w:rPr>
-              <w:t xml:space="preserve">los cambios </w:t>
-            </w:r>
-            <w:r>
-              <w:rPr>
-                <w:rFonts w:ascii="Candara" w:hAnsi="Candara" w:cs="Arial"/>
-                <w:b/>
-                <w:sz w:val="22"/>
-                <w:szCs w:val="22"/>
-              </w:rPr>
-              <w:t>necesarios</w:t>
-            </w:r>
-            <w:r>
-              <w:rPr>
-                <w:rFonts w:ascii="Candara" w:hAnsi="Candara" w:cs="Arial"/>
-                <w:b/>
-                <w:sz w:val="22"/>
-                <w:szCs w:val="22"/>
-              </w:rPr>
-              <w:t xml:space="preserve"> a este entregable</w:t>
-            </w:r>
-            <w:r>
-              <w:rPr>
-                <w:rFonts w:ascii="Candara" w:hAnsi="Candara" w:cs="Arial"/>
-                <w:b/>
-                <w:sz w:val="22"/>
-                <w:szCs w:val="22"/>
-              </w:rPr>
-              <w:t xml:space="preserve"> </w:t>
-            </w:r>
-            <w:r>
-              <w:rPr>
-                <w:rFonts w:ascii="Candara" w:hAnsi="Candara" w:cs="Arial"/>
-                <w:b/>
-                <w:sz w:val="22"/>
-                <w:szCs w:val="22"/>
-              </w:rPr>
-              <w:t xml:space="preserve">que solucionen posibles fallas </w:t>
-            </w:r>
-            <w:r>
-              <w:rPr>
-                <w:rFonts w:ascii="Candara" w:hAnsi="Candara" w:cs="Arial"/>
-                <w:b/>
-                <w:sz w:val="22"/>
-                <w:szCs w:val="22"/>
-              </w:rPr>
-              <w:t>encontradas al momento de integrar todo el producto desarrollado.</w:t>
-            </w:r>
-          </w:p>
-          <w:p>
-            <w:pPr>
-              <w:jc w:val="both"/>
-              <w:rPr>
-                <w:rFonts w:ascii="Candara" w:hAnsi="Candara" w:cs="Arial"/>
-                <w:sz w:val="22"/>
-                <w:szCs w:val="22"/>
-              </w:rPr>
-            </w:pPr>
-          </w:p>
-          <w:p>
-            <w:pPr>
-              <w:jc w:val="both"/>
-              <w:rPr>
-                <w:rFonts w:ascii="Candara" w:hAnsi="Candara" w:cs="Arial"/>
-                <w:sz w:val="22"/>
-                <w:szCs w:val="22"/>
-              </w:rPr>
-            </w:pPr>
             <w:r>
               <w:rPr>
                 <w:rFonts w:ascii="Candara" w:hAnsi="Candara" w:cs="Arial"/>
@@ -1015,15 +1031,7 @@
                 <w:sz w:val="22"/>
                 <w:szCs w:val="22"/>
               </w:rPr>
-              <w:t xml:space="preserve"> </w:t>
-            </w:r>
-            <w:r>
-              <w:rPr>
-                <w:rFonts w:ascii="Candara" w:hAnsi="Candara" w:cs="Arial"/>
-                <w:sz w:val="22"/>
-                <w:szCs w:val="22"/>
-              </w:rPr>
-              <w:t>X</w:t>
+              <w:t xml:space="preserve"> X</w:t>
             </w:r>
             <w:r>
               <w:rPr>
@@ -1201,18 +1209,16 @@
                 <w:sz w:val="22"/>
                 <w:szCs w:val="22"/>
               </w:rPr>
-              <w:t xml:space="preserve"> Valero </w:t>
-            </w:r>
-            <w:proofErr w:type="spellStart"/>
-            <w:r>
-              <w:rPr>
-                <w:rFonts w:ascii="Candara" w:hAnsi="Candara" w:cs="Arial"/>
-                <w:sz w:val="22"/>
-                <w:szCs w:val="22"/>
-              </w:rPr>
-              <w:t>Vegazo</w:t>
-            </w:r>
-            <w:proofErr w:type="spellEnd"/>
+              <w:t xml:space="preserve"> Valero Vegazo</w:t>
+            </w:r>
+            <w:r>
+              <w:rPr>
+                <w:rFonts w:ascii="Candara" w:hAnsi="Candara" w:cs="Arial"/>
+                <w:sz w:val="22"/>
+                <w:szCs w:val="22"/>
+              </w:rPr>
+              <w:t>,</w:t>
+            </w:r>
             <w:r>
               <w:rPr>
                 <w:rFonts w:ascii="Candara" w:hAnsi="Candara" w:cs="Arial"/>
@@ -1227,48 +1233,10 @@
                 <w:sz w:val="22"/>
                 <w:szCs w:val="22"/>
               </w:rPr>
-              <w:t xml:space="preserve"> </w:t>
-            </w:r>
-            <w:r>
-              <w:rPr>
-                <w:rFonts w:ascii="Candara" w:hAnsi="Candara" w:cs="Arial"/>
-                <w:sz w:val="22"/>
-                <w:szCs w:val="22"/>
-              </w:rPr>
-              <w:t xml:space="preserve">José </w:t>
-            </w:r>
-            <w:r>
-              <w:rPr>
-                <w:rFonts w:ascii="Candara" w:hAnsi="Candara" w:cs="Arial"/>
-                <w:sz w:val="22"/>
-                <w:szCs w:val="22"/>
-              </w:rPr>
-              <w:t>_</w:t>
-            </w:r>
-            <w:r>
-              <w:rPr>
-                <w:rFonts w:ascii="Candara" w:hAnsi="Candara" w:cs="Arial"/>
-                <w:sz w:val="22"/>
-                <w:szCs w:val="22"/>
-              </w:rPr>
-              <w:t>___</w:t>
-            </w:r>
-            <w:r>
-              <w:rPr>
-                <w:rFonts w:ascii="Candara" w:hAnsi="Candara" w:cs="Arial"/>
-                <w:sz w:val="22"/>
-                <w:szCs w:val="22"/>
-              </w:rPr>
-              <w:t>____</w:t>
-            </w:r>
-            <w:r>
-              <w:rPr>
-                <w:rFonts w:ascii="Candara" w:hAnsi="Candara" w:cs="Arial"/>
-                <w:sz w:val="22"/>
-                <w:szCs w:val="22"/>
-              </w:rPr>
-              <w:t>______</w:t>
-            </w:r>
+              <w:t xml:space="preserve"> José Paolo</w:t>
+            </w:r>
+            <w:bookmarkStart w:id="0" w:name="_GoBack"/>
+            <w:bookmarkEnd w:id="0"/>
           </w:p>
           <w:p>
             <w:pPr>
@@ -1441,7 +1409,23 @@
                 <w:sz w:val="22"/>
                 <w:szCs w:val="22"/>
               </w:rPr>
-              <w:t xml:space="preserve">SAENZ TARAZONA </w:t>
+              <w:t>SAENZ TARAZONA</w:t>
+            </w:r>
+            <w:r>
+              <w:rPr>
+                <w:rFonts w:ascii="Candara" w:hAnsi="Candara" w:cs="Arial"/>
+                <w:sz w:val="22"/>
+                <w:szCs w:val="22"/>
+              </w:rPr>
+              <w:t>,</w:t>
+            </w:r>
+            <w:r>
+              <w:rPr>
+                <w:rFonts w:ascii="Candara" w:hAnsi="Candara" w:cs="Arial"/>
+                <w:sz w:val="22"/>
+                <w:szCs w:val="22"/>
+              </w:rPr>
+              <w:t xml:space="preserve"> </w:t>
             </w:r>
             <w:r>
               <w:rPr>
@@ -1533,15 +1517,7 @@
                 <w:sz w:val="22"/>
                 <w:szCs w:val="22"/>
               </w:rPr>
-              <w:t>22/09/215</w:t>
-            </w:r>
-            <w:r>
-              <w:rPr>
-                <w:rFonts w:ascii="Candara" w:hAnsi="Candara" w:cs="Arial"/>
-                <w:sz w:val="22"/>
-                <w:szCs w:val="22"/>
-              </w:rPr>
-              <w:t>______</w:t>
+              <w:t>22/09/215______</w:t>
             </w:r>
             <w:r>
               <w:rPr>
@@ -1854,7 +1830,7 @@
 </file>
 
 <file path=word/endnotes.xml><?xml version="1.0" encoding="utf-8"?>
-<w:endnotes xmlns:wpc="http://schemas.microsoft.com/office/word/2010/wordprocessingCanvas" xmlns:mc="http://schemas.openxmlformats.org/markup-compatibility/2006" xmlns:o="urn:schemas-microsoft-com:office:office" xmlns:r="http://schemas.openxmlformats.org/officeDocument/2006/relationships" xmlns:m="http://schemas.openxmlformats.org/officeDocument/2006/math" xmlns:v="urn:schemas-microsoft-com:vml" xmlns:wp14="http://schemas.microsoft.com/office/word/2010/wordprocessingDrawing" xmlns:wp="http://schemas.openxmlformats.org/drawingml/2006/wordprocessingDrawing" xmlns:w10="urn:schemas-microsoft-com:office:word" xmlns:w="http://schemas.openxmlformats.org/wordprocessingml/2006/main" xmlns:w14="http://schemas.microsoft.com/office/word/2010/wordml" xmlns:wpg="http://schemas.microsoft.com/office/word/2010/wordprocessingGroup" xmlns:wpi="http://schemas.microsoft.com/office/word/2010/wordprocessingInk" xmlns:wne="http://schemas.microsoft.com/office/word/2006/wordml" xmlns:wps="http://schemas.microsoft.com/office/word/2010/wordprocessingShape" mc:Ignorable="w14 wp14">
+<w:endnotes xmlns:wpc="http://schemas.microsoft.com/office/word/2010/wordprocessingCanvas" xmlns:mc="http://schemas.openxmlformats.org/markup-compatibility/2006" xmlns:o="urn:schemas-microsoft-com:office:office" xmlns:r="http://schemas.openxmlformats.org/officeDocument/2006/relationships" xmlns:m="http://schemas.openxmlformats.org/officeDocument/2006/math" xmlns:v="urn:schemas-microsoft-com:vml" xmlns:wp14="http://schemas.microsoft.com/office/word/2010/wordprocessingDrawing" xmlns:wp="http://schemas.openxmlformats.org/drawingml/2006/wordprocessingDrawing" xmlns:w10="urn:schemas-microsoft-com:office:word" xmlns:w="http://schemas.openxmlformats.org/wordprocessingml/2006/main" xmlns:w14="http://schemas.microsoft.com/office/word/2010/wordml" xmlns:w15="http://schemas.microsoft.com/office/word/2012/wordml" xmlns:wpg="http://schemas.microsoft.com/office/word/2010/wordprocessingGroup" xmlns:wpi="http://schemas.microsoft.com/office/word/2010/wordprocessingInk" xmlns:wne="http://schemas.microsoft.com/office/word/2006/wordml" xmlns:wps="http://schemas.microsoft.com/office/word/2010/wordprocessingShape" mc:Ignorable="w14 w15 wp14">
   <w:endnote w:type="separator" w:id="-1">
     <w:p>
       <w:r>
@@ -1873,7 +1849,7 @@
 </file>
 
 <file path=word/footnotes.xml><?xml version="1.0" encoding="utf-8"?>
-<w:footnotes xmlns:wpc="http://schemas.microsoft.com/office/word/2010/wordprocessingCanvas" xmlns:mc="http://schemas.openxmlformats.org/markup-compatibility/2006" xmlns:o="urn:schemas-microsoft-com:office:office" xmlns:r="http://schemas.openxmlformats.org/officeDocument/2006/relationships" xmlns:m="http://schemas.openxmlformats.org/officeDocument/2006/math" xmlns:v="urn:schemas-microsoft-com:vml" xmlns:wp14="http://schemas.microsoft.com/office/word/2010/wordprocessingDrawing" xmlns:wp="http://schemas.openxmlformats.org/drawingml/2006/wordprocessingDrawing" xmlns:w10="urn:schemas-microsoft-com:office:word" xmlns:w="http://schemas.openxmlformats.org/wordprocessingml/2006/main" xmlns:w14="http://schemas.microsoft.com/office/word/2010/wordml" xmlns:wpg="http://schemas.microsoft.com/office/word/2010/wordprocessingGroup" xmlns:wpi="http://schemas.microsoft.com/office/word/2010/wordprocessingInk" xmlns:wne="http://schemas.microsoft.com/office/word/2006/wordml" xmlns:wps="http://schemas.microsoft.com/office/word/2010/wordprocessingShape" mc:Ignorable="w14 wp14">
+<w:footnotes xmlns:wpc="http://schemas.microsoft.com/office/word/2010/wordprocessingCanvas" xmlns:mc="http://schemas.openxmlformats.org/markup-compatibility/2006" xmlns:o="urn:schemas-microsoft-com:office:office" xmlns:r="http://schemas.openxmlformats.org/officeDocument/2006/relationships" xmlns:m="http://schemas.openxmlformats.org/officeDocument/2006/math" xmlns:v="urn:schemas-microsoft-com:vml" xmlns:wp14="http://schemas.microsoft.com/office/word/2010/wordprocessingDrawing" xmlns:wp="http://schemas.openxmlformats.org/drawingml/2006/wordprocessingDrawing" xmlns:w10="urn:schemas-microsoft-com:office:word" xmlns:w="http://schemas.openxmlformats.org/wordprocessingml/2006/main" xmlns:w14="http://schemas.microsoft.com/office/word/2010/wordml" xmlns:w15="http://schemas.microsoft.com/office/word/2012/wordml" xmlns:wpg="http://schemas.microsoft.com/office/word/2010/wordprocessingGroup" xmlns:wpi="http://schemas.microsoft.com/office/word/2010/wordprocessingInk" xmlns:wne="http://schemas.microsoft.com/office/word/2006/wordml" xmlns:wps="http://schemas.microsoft.com/office/word/2010/wordprocessingShape" mc:Ignorable="w14 w15 wp14">
   <w:footnote w:type="separator" w:id="-1">
     <w:p>
       <w:r>
@@ -1892,8 +1868,8 @@
 </file>
 
 <file path=word/numbering.xml><?xml version="1.0" encoding="utf-8"?>
-<w:numbering xmlns:wpc="http://schemas.microsoft.com/office/word/2010/wordprocessingCanvas" xmlns:mc="http://schemas.openxmlformats.org/markup-compatibility/2006" xmlns:o="urn:schemas-microsoft-com:office:office" xmlns:r="http://schemas.openxmlformats.org/officeDocument/2006/relationships" xmlns:m="http://schemas.openxmlformats.org/officeDocument/2006/math" xmlns:v="urn:schemas-microsoft-com:vml" xmlns:wp14="http://schemas.microsoft.com/office/word/2010/wordprocessingDrawing" xmlns:wp="http://schemas.openxmlformats.org/drawingml/2006/wordprocessingDrawing" xmlns:w10="urn:schemas-microsoft-com:office:word" xmlns:w="http://schemas.openxmlformats.org/wordprocessingml/2006/main" xmlns:w14="http://schemas.microsoft.com/office/word/2010/wordml" xmlns:wpg="http://schemas.microsoft.com/office/word/2010/wordprocessingGroup" xmlns:wpi="http://schemas.microsoft.com/office/word/2010/wordprocessingInk" xmlns:wne="http://schemas.microsoft.com/office/word/2006/wordml" xmlns:wps="http://schemas.microsoft.com/office/word/2010/wordprocessingShape" mc:Ignorable="w14 wp14">
-  <w:abstractNum w:abstractNumId="0">
+<w:numbering xmlns:wpc="http://schemas.microsoft.com/office/word/2010/wordprocessingCanvas" xmlns:mc="http://schemas.openxmlformats.org/markup-compatibility/2006" xmlns:o="urn:schemas-microsoft-com:office:office" xmlns:r="http://schemas.openxmlformats.org/officeDocument/2006/relationships" xmlns:m="http://schemas.openxmlformats.org/officeDocument/2006/math" xmlns:v="urn:schemas-microsoft-com:vml" xmlns:wp14="http://schemas.microsoft.com/office/word/2010/wordprocessingDrawing" xmlns:wp="http://schemas.openxmlformats.org/drawingml/2006/wordprocessingDrawing" xmlns:w10="urn:schemas-microsoft-com:office:word" xmlns:w="http://schemas.openxmlformats.org/wordprocessingml/2006/main" xmlns:w14="http://schemas.microsoft.com/office/word/2010/wordml" xmlns:w15="http://schemas.microsoft.com/office/word/2012/wordml" xmlns:wpg="http://schemas.microsoft.com/office/word/2010/wordprocessingGroup" xmlns:wpi="http://schemas.microsoft.com/office/word/2010/wordprocessingInk" xmlns:wne="http://schemas.microsoft.com/office/word/2006/wordml" xmlns:wps="http://schemas.microsoft.com/office/word/2010/wordprocessingShape" mc:Ignorable="w14 w15 wp14">
+  <w:abstractNum w:abstractNumId="0" w15:restartNumberingAfterBreak="0">
     <w:nsid w:val="10A415F1"/>
     <w:multiLevelType w:val="hybridMultilevel"/>
     <w:tmpl w:val="E6D6591E"/>
@@ -2013,7 +1989,7 @@
 </file>
 
 <file path=word/styles.xml><?xml version="1.0" encoding="utf-8"?>
-<w:styles xmlns:mc="http://schemas.openxmlformats.org/markup-compatibility/2006" xmlns:r="http://schemas.openxmlformats.org/officeDocument/2006/relationships" xmlns:w="http://schemas.openxmlformats.org/wordprocessingml/2006/main" xmlns:w14="http://schemas.microsoft.com/office/word/2010/wordml" mc:Ignorable="w14">
+<w:styles xmlns:mc="http://schemas.openxmlformats.org/markup-compatibility/2006" xmlns:r="http://schemas.openxmlformats.org/officeDocument/2006/relationships" xmlns:w="http://schemas.openxmlformats.org/wordprocessingml/2006/main" xmlns:w14="http://schemas.microsoft.com/office/word/2010/wordml" xmlns:w15="http://schemas.microsoft.com/office/word/2012/wordml" mc:Ignorable="w14 w15">
   <w:docDefaults>
     <w:rPrDefault>
       <w:rPr>
@@ -2023,7 +1999,7 @@
     </w:rPrDefault>
     <w:pPrDefault/>
   </w:docDefaults>
-  <w:latentStyles w:defLockedState="0" w:defUIPriority="0" w:defSemiHidden="0" w:defUnhideWhenUsed="0" w:defQFormat="0" w:count="267">
+  <w:latentStyles w:defLockedState="0" w:defUIPriority="0" w:defSemiHidden="0" w:defUnhideWhenUsed="0" w:defQFormat="0" w:count="371">
     <w:lsdException w:name="Normal" w:qFormat="1"/>
     <w:lsdException w:name="heading 1" w:qFormat="1"/>
     <w:lsdException w:name="heading 2" w:semiHidden="1" w:unhideWhenUsed="1" w:qFormat="1"/>
@@ -2034,12 +2010,101 @@
     <w:lsdException w:name="heading 7" w:semiHidden="1" w:unhideWhenUsed="1" w:qFormat="1"/>
     <w:lsdException w:name="heading 8" w:semiHidden="1" w:unhideWhenUsed="1" w:qFormat="1"/>
     <w:lsdException w:name="heading 9" w:semiHidden="1" w:unhideWhenUsed="1" w:qFormat="1"/>
+    <w:lsdException w:name="index 1" w:semiHidden="1" w:unhideWhenUsed="1"/>
+    <w:lsdException w:name="index 2" w:semiHidden="1" w:unhideWhenUsed="1"/>
+    <w:lsdException w:name="index 3" w:semiHidden="1" w:unhideWhenUsed="1"/>
+    <w:lsdException w:name="index 4" w:semiHidden="1" w:unhideWhenUsed="1"/>
+    <w:lsdException w:name="index 5" w:semiHidden="1" w:unhideWhenUsed="1"/>
+    <w:lsdException w:name="index 6" w:semiHidden="1" w:unhideWhenUsed="1"/>
+    <w:lsdException w:name="index 7" w:semiHidden="1" w:unhideWhenUsed="1"/>
+    <w:lsdException w:name="index 8" w:semiHidden="1" w:unhideWhenUsed="1"/>
+    <w:lsdException w:name="index 9" w:semiHidden="1" w:unhideWhenUsed="1"/>
+    <w:lsdException w:name="toc 1" w:semiHidden="1" w:unhideWhenUsed="1"/>
+    <w:lsdException w:name="toc 2" w:semiHidden="1" w:unhideWhenUsed="1"/>
+    <w:lsdException w:name="toc 3" w:semiHidden="1" w:unhideWhenUsed="1"/>
+    <w:lsdException w:name="toc 4" w:semiHidden="1" w:unhideWhenUsed="1"/>
+    <w:lsdException w:name="toc 5" w:semiHidden="1" w:unhideWhenUsed="1"/>
+    <w:lsdException w:name="toc 6" w:semiHidden="1" w:unhideWhenUsed="1"/>
+    <w:lsdException w:name="toc 7" w:semiHidden="1" w:unhideWhenUsed="1"/>
+    <w:lsdException w:name="toc 8" w:semiHidden="1" w:unhideWhenUsed="1"/>
+    <w:lsdException w:name="toc 9" w:semiHidden="1" w:unhideWhenUsed="1"/>
+    <w:lsdException w:name="Normal Indent" w:semiHidden="1" w:unhideWhenUsed="1"/>
+    <w:lsdException w:name="footnote text" w:semiHidden="1" w:unhideWhenUsed="1"/>
+    <w:lsdException w:name="annotation text" w:semiHidden="1" w:unhideWhenUsed="1"/>
+    <w:lsdException w:name="header" w:semiHidden="1" w:unhideWhenUsed="1"/>
+    <w:lsdException w:name="footer" w:semiHidden="1" w:unhideWhenUsed="1"/>
+    <w:lsdException w:name="index heading" w:semiHidden="1" w:unhideWhenUsed="1"/>
     <w:lsdException w:name="caption" w:semiHidden="1" w:unhideWhenUsed="1" w:qFormat="1"/>
+    <w:lsdException w:name="table of figures" w:semiHidden="1" w:unhideWhenUsed="1"/>
+    <w:lsdException w:name="envelope address" w:semiHidden="1" w:unhideWhenUsed="1"/>
+    <w:lsdException w:name="envelope return" w:semiHidden="1" w:unhideWhenUsed="1"/>
+    <w:lsdException w:name="footnote reference" w:semiHidden="1" w:unhideWhenUsed="1"/>
+    <w:lsdException w:name="annotation reference" w:semiHidden="1" w:unhideWhenUsed="1"/>
+    <w:lsdException w:name="line number" w:semiHidden="1" w:unhideWhenUsed="1"/>
+    <w:lsdException w:name="page number" w:semiHidden="1" w:unhideWhenUsed="1"/>
+    <w:lsdException w:name="endnote reference" w:semiHidden="1" w:unhideWhenUsed="1"/>
+    <w:lsdException w:name="endnote text" w:semiHidden="1" w:unhideWhenUsed="1"/>
+    <w:lsdException w:name="table of authorities" w:semiHidden="1" w:unhideWhenUsed="1"/>
+    <w:lsdException w:name="macro" w:semiHidden="1" w:unhideWhenUsed="1"/>
+    <w:lsdException w:name="toa heading" w:semiHidden="1" w:unhideWhenUsed="1"/>
+    <w:lsdException w:name="List" w:semiHidden="1" w:unhideWhenUsed="1"/>
+    <w:lsdException w:name="List Bullet" w:semiHidden="1" w:unhideWhenUsed="1"/>
+    <w:lsdException w:name="List 2" w:semiHidden="1" w:unhideWhenUsed="1"/>
+    <w:lsdException w:name="List 3" w:semiHidden="1" w:unhideWhenUsed="1"/>
+    <w:lsdException w:name="List Bullet 2" w:semiHidden="1" w:unhideWhenUsed="1"/>
+    <w:lsdException w:name="List Bullet 3" w:semiHidden="1" w:unhideWhenUsed="1"/>
+    <w:lsdException w:name="List Bullet 4" w:semiHidden="1" w:unhideWhenUsed="1"/>
+    <w:lsdException w:name="List Bullet 5" w:semiHidden="1" w:unhideWhenUsed="1"/>
+    <w:lsdException w:name="List Number 2" w:semiHidden="1" w:unhideWhenUsed="1"/>
+    <w:lsdException w:name="List Number 3" w:semiHidden="1" w:unhideWhenUsed="1"/>
+    <w:lsdException w:name="List Number 4" w:semiHidden="1" w:unhideWhenUsed="1"/>
+    <w:lsdException w:name="List Number 5" w:semiHidden="1" w:unhideWhenUsed="1"/>
     <w:lsdException w:name="Title" w:qFormat="1"/>
+    <w:lsdException w:name="Closing" w:semiHidden="1" w:unhideWhenUsed="1"/>
+    <w:lsdException w:name="Signature" w:semiHidden="1" w:unhideWhenUsed="1"/>
+    <w:lsdException w:name="Default Paragraph Font" w:semiHidden="1" w:unhideWhenUsed="1"/>
+    <w:lsdException w:name="Body Text" w:semiHidden="1" w:unhideWhenUsed="1"/>
+    <w:lsdException w:name="Body Text Indent" w:semiHidden="1" w:unhideWhenUsed="1"/>
+    <w:lsdException w:name="List Continue" w:semiHidden="1" w:unhideWhenUsed="1"/>
+    <w:lsdException w:name="List Continue 2" w:semiHidden="1" w:unhideWhenUsed="1"/>
+    <w:lsdException w:name="List Continue 3" w:semiHidden="1" w:unhideWhenUsed="1"/>
+    <w:lsdException w:name="List Continue 4" w:semiHidden="1" w:unhideWhenUsed="1"/>
+    <w:lsdException w:name="List Continue 5" w:semiHidden="1" w:unhideWhenUsed="1"/>
+    <w:lsdException w:name="Message Header" w:semiHidden="1" w:unhideWhenUsed="1"/>
     <w:lsdException w:name="Subtitle" w:qFormat="1"/>
+    <w:lsdException w:name="Body Text First Indent 2" w:semiHidden="1" w:unhideWhenUsed="1"/>
+    <w:lsdException w:name="Note Heading" w:semiHidden="1" w:unhideWhenUsed="1"/>
+    <w:lsdException w:name="Body Text 2" w:semiHidden="1" w:unhideWhenUsed="1"/>
+    <w:lsdException w:name="Body Text 3" w:semiHidden="1" w:unhideWhenUsed="1"/>
+    <w:lsdException w:name="Body Text Indent 2" w:semiHidden="1" w:unhideWhenUsed="1"/>
+    <w:lsdException w:name="Body Text Indent 3" w:semiHidden="1" w:unhideWhenUsed="1"/>
+    <w:lsdException w:name="Block Text" w:semiHidden="1" w:unhideWhenUsed="1"/>
+    <w:lsdException w:name="Hyperlink" w:semiHidden="1" w:unhideWhenUsed="1"/>
+    <w:lsdException w:name="FollowedHyperlink" w:semiHidden="1" w:unhideWhenUsed="1"/>
     <w:lsdException w:name="Strong" w:qFormat="1"/>
     <w:lsdException w:name="Emphasis" w:qFormat="1"/>
+    <w:lsdException w:name="Document Map" w:semiHidden="1" w:unhideWhenUsed="1"/>
+    <w:lsdException w:name="Plain Text" w:semiHidden="1" w:unhideWhenUsed="1"/>
+    <w:lsdException w:name="E-mail Signature" w:semiHidden="1" w:unhideWhenUsed="1"/>
+    <w:lsdException w:name="HTML Top of Form" w:semiHidden="1" w:unhideWhenUsed="1"/>
+    <w:lsdException w:name="HTML Bottom of Form" w:semiHidden="1" w:unhideWhenUsed="1"/>
+    <w:lsdException w:name="Normal (Web)" w:semiHidden="1" w:unhideWhenUsed="1"/>
+    <w:lsdException w:name="HTML Acronym" w:semiHidden="1" w:unhideWhenUsed="1"/>
+    <w:lsdException w:name="HTML Address" w:semiHidden="1" w:unhideWhenUsed="1"/>
+    <w:lsdException w:name="HTML Cite" w:semiHidden="1" w:unhideWhenUsed="1"/>
+    <w:lsdException w:name="HTML Code" w:semiHidden="1" w:unhideWhenUsed="1"/>
+    <w:lsdException w:name="HTML Definition" w:semiHidden="1" w:unhideWhenUsed="1"/>
+    <w:lsdException w:name="HTML Keyboard" w:semiHidden="1" w:unhideWhenUsed="1"/>
+    <w:lsdException w:name="HTML Preformatted" w:semiHidden="1" w:unhideWhenUsed="1"/>
+    <w:lsdException w:name="HTML Sample" w:semiHidden="1" w:unhideWhenUsed="1"/>
+    <w:lsdException w:name="HTML Typewriter" w:semiHidden="1" w:unhideWhenUsed="1"/>
+    <w:lsdException w:name="HTML Variable" w:semiHidden="1" w:unhideWhenUsed="1"/>
     <w:lsdException w:name="Normal Table" w:semiHidden="1" w:unhideWhenUsed="1"/>
+    <w:lsdException w:name="annotation subject" w:semiHidden="1" w:unhideWhenUsed="1"/>
+    <w:lsdException w:name="No List" w:semiHidden="1" w:unhideWhenUsed="1"/>
+    <w:lsdException w:name="Outline List 1" w:semiHidden="1" w:unhideWhenUsed="1"/>
+    <w:lsdException w:name="Outline List 2" w:semiHidden="1" w:unhideWhenUsed="1"/>
+    <w:lsdException w:name="Outline List 3" w:semiHidden="1" w:unhideWhenUsed="1"/>
     <w:lsdException w:name="Table Simple 1" w:semiHidden="1" w:unhideWhenUsed="1"/>
     <w:lsdException w:name="Table Simple 2" w:semiHidden="1" w:unhideWhenUsed="1"/>
     <w:lsdException w:name="Table Simple 3" w:semiHidden="1" w:unhideWhenUsed="1"/>
@@ -2082,6 +2147,7 @@
     <w:lsdException w:name="Table Web 1" w:semiHidden="1" w:unhideWhenUsed="1"/>
     <w:lsdException w:name="Table Web 2" w:semiHidden="1" w:unhideWhenUsed="1"/>
     <w:lsdException w:name="Table Web 3" w:semiHidden="1" w:unhideWhenUsed="1"/>
+    <w:lsdException w:name="Balloon Text" w:semiHidden="1" w:unhideWhenUsed="1"/>
     <w:lsdException w:name="Table Theme" w:semiHidden="1" w:unhideWhenUsed="1"/>
     <w:lsdException w:name="Placeholder Text" w:semiHidden="1" w:uiPriority="99"/>
     <w:lsdException w:name="No Spacing" w:uiPriority="1" w:qFormat="1"/>
@@ -2194,257 +2260,110 @@
     <w:lsdException w:name="Book Title" w:uiPriority="33" w:qFormat="1"/>
     <w:lsdException w:name="Bibliography" w:semiHidden="1" w:uiPriority="37" w:unhideWhenUsed="1"/>
     <w:lsdException w:name="TOC Heading" w:semiHidden="1" w:uiPriority="39" w:unhideWhenUsed="1" w:qFormat="1"/>
-  </w:latentStyles>
-  <w:style w:type="paragraph" w:default="1" w:styleId="Normal">
-    <w:name w:val="Normal"/>
-    <w:qFormat/>
-    <w:rPr>
-      <w:sz w:val="24"/>
-      <w:szCs w:val="24"/>
-      <w:lang w:val="es-ES" w:eastAsia="es-ES"/>
-    </w:rPr>
-  </w:style>
-  <w:style w:type="character" w:default="1" w:styleId="Fuentedeprrafopredeter">
-    <w:name w:val="Default Paragraph Font"/>
-    <w:uiPriority w:val="1"/>
-    <w:semiHidden/>
-    <w:unhideWhenUsed/>
-  </w:style>
-  <w:style w:type="table" w:default="1" w:styleId="Tablanormal">
-    <w:name w:val="Normal Table"/>
-    <w:uiPriority w:val="99"/>
-    <w:semiHidden/>
-    <w:unhideWhenUsed/>
-    <w:tblPr>
-      <w:tblInd w:w="0" w:type="dxa"/>
-      <w:tblCellMar>
-        <w:top w:w="0" w:type="dxa"/>
-        <w:left w:w="108" w:type="dxa"/>
-        <w:bottom w:w="0" w:type="dxa"/>
-        <w:right w:w="108" w:type="dxa"/>
-      </w:tblCellMar>
-    </w:tblPr>
-  </w:style>
-  <w:style w:type="numbering" w:default="1" w:styleId="Sinlista">
-    <w:name w:val="No List"/>
-    <w:uiPriority w:val="99"/>
-    <w:semiHidden/>
-    <w:unhideWhenUsed/>
-  </w:style>
-  <w:style w:type="paragraph" w:styleId="Encabezado">
-    <w:name w:val="header"/>
-    <w:basedOn w:val="Normal"/>
-    <w:pPr>
-      <w:tabs>
-        <w:tab w:val="center" w:pos="4419"/>
-        <w:tab w:val="right" w:pos="8838"/>
-      </w:tabs>
-    </w:pPr>
-  </w:style>
-  <w:style w:type="paragraph" w:styleId="Piedepgina">
-    <w:name w:val="footer"/>
-    <w:basedOn w:val="Normal"/>
-    <w:pPr>
-      <w:tabs>
-        <w:tab w:val="center" w:pos="4419"/>
-        <w:tab w:val="right" w:pos="8838"/>
-      </w:tabs>
-    </w:pPr>
-  </w:style>
-  <w:style w:type="character" w:styleId="Nmerodepgina">
-    <w:name w:val="page number"/>
-    <w:basedOn w:val="Fuentedeprrafopredeter"/>
-  </w:style>
-  <w:style w:type="character" w:customStyle="1" w:styleId="apple-converted-space">
-    <w:name w:val="apple-converted-space"/>
-    <w:basedOn w:val="Fuentedeprrafopredeter"/>
-    <w:rsid w:val="001019AC"/>
-  </w:style>
-</w:styles>
-</file>
-
-<file path=word/stylesWithEffects.xml><?xml version="1.0" encoding="utf-8"?>
-<w:styles xmlns:wpc="http://schemas.microsoft.com/office/word/2010/wordprocessingCanvas" xmlns:mc="http://schemas.openxmlformats.org/markup-compatibility/2006" xmlns:o="urn:schemas-microsoft-com:office:office" xmlns:r="http://schemas.openxmlformats.org/officeDocument/2006/relationships" xmlns:m="http://schemas.openxmlformats.org/officeDocument/2006/math" xmlns:v="urn:schemas-microsoft-com:vml" xmlns:wp14="http://schemas.microsoft.com/office/word/2010/wordprocessingDrawing" xmlns:wp="http://schemas.openxmlformats.org/drawingml/2006/wordprocessingDrawing" xmlns:w10="urn:schemas-microsoft-com:office:word" xmlns:w="http://schemas.openxmlformats.org/wordprocessingml/2006/main" xmlns:w14="http://schemas.microsoft.com/office/word/2010/wordml" xmlns:wpg="http://schemas.microsoft.com/office/word/2010/wordprocessingGroup" xmlns:wpi="http://schemas.microsoft.com/office/word/2010/wordprocessingInk" xmlns:wne="http://schemas.microsoft.com/office/word/2006/wordml" xmlns:wps="http://schemas.microsoft.com/office/word/2010/wordprocessingShape" mc:Ignorable="w14 wp14">
-  <w:docDefaults>
-    <w:rPrDefault>
-      <w:rPr>
-        <w:rFonts w:ascii="Times New Roman" w:eastAsia="Times New Roman" w:hAnsi="Times New Roman" w:cs="Times New Roman"/>
-        <w:lang w:val="es-PE" w:eastAsia="es-PE" w:bidi="ar-SA"/>
-      </w:rPr>
-    </w:rPrDefault>
-    <w:pPrDefault/>
-  </w:docDefaults>
-  <w:latentStyles w:defLockedState="0" w:defUIPriority="0" w:defSemiHidden="0" w:defUnhideWhenUsed="0" w:defQFormat="0" w:count="267">
-    <w:lsdException w:name="Normal" w:qFormat="1"/>
-    <w:lsdException w:name="heading 1" w:qFormat="1"/>
-    <w:lsdException w:name="heading 2" w:semiHidden="1" w:unhideWhenUsed="1" w:qFormat="1"/>
-    <w:lsdException w:name="heading 3" w:semiHidden="1" w:unhideWhenUsed="1" w:qFormat="1"/>
-    <w:lsdException w:name="heading 4" w:semiHidden="1" w:unhideWhenUsed="1" w:qFormat="1"/>
-    <w:lsdException w:name="heading 5" w:semiHidden="1" w:unhideWhenUsed="1" w:qFormat="1"/>
-    <w:lsdException w:name="heading 6" w:semiHidden="1" w:unhideWhenUsed="1" w:qFormat="1"/>
-    <w:lsdException w:name="heading 7" w:semiHidden="1" w:unhideWhenUsed="1" w:qFormat="1"/>
-    <w:lsdException w:name="heading 8" w:semiHidden="1" w:unhideWhenUsed="1" w:qFormat="1"/>
-    <w:lsdException w:name="heading 9" w:semiHidden="1" w:unhideWhenUsed="1" w:qFormat="1"/>
-    <w:lsdException w:name="caption" w:semiHidden="1" w:unhideWhenUsed="1" w:qFormat="1"/>
-    <w:lsdException w:name="Title" w:qFormat="1"/>
-    <w:lsdException w:name="Subtitle" w:qFormat="1"/>
-    <w:lsdException w:name="Strong" w:qFormat="1"/>
-    <w:lsdException w:name="Emphasis" w:qFormat="1"/>
-    <w:lsdException w:name="Normal Table" w:semiHidden="1" w:unhideWhenUsed="1"/>
-    <w:lsdException w:name="Table Simple 1" w:semiHidden="1" w:unhideWhenUsed="1"/>
-    <w:lsdException w:name="Table Simple 2" w:semiHidden="1" w:unhideWhenUsed="1"/>
-    <w:lsdException w:name="Table Simple 3" w:semiHidden="1" w:unhideWhenUsed="1"/>
-    <w:lsdException w:name="Table Classic 1" w:semiHidden="1" w:unhideWhenUsed="1"/>
-    <w:lsdException w:name="Table Classic 2" w:semiHidden="1" w:unhideWhenUsed="1"/>
-    <w:lsdException w:name="Table Classic 3" w:semiHidden="1" w:unhideWhenUsed="1"/>
-    <w:lsdException w:name="Table Classic 4" w:semiHidden="1" w:unhideWhenUsed="1"/>
-    <w:lsdException w:name="Table Colorful 1" w:semiHidden="1" w:unhideWhenUsed="1"/>
-    <w:lsdException w:name="Table Colorful 2" w:semiHidden="1" w:unhideWhenUsed="1"/>
-    <w:lsdException w:name="Table Colorful 3" w:semiHidden="1" w:unhideWhenUsed="1"/>
-    <w:lsdException w:name="Table Columns 1" w:semiHidden="1" w:unhideWhenUsed="1"/>
-    <w:lsdException w:name="Table Columns 2" w:semiHidden="1" w:unhideWhenUsed="1"/>
-    <w:lsdException w:name="Table Columns 3" w:semiHidden="1" w:unhideWhenUsed="1"/>
-    <w:lsdException w:name="Table Columns 4" w:semiHidden="1" w:unhideWhenUsed="1"/>
-    <w:lsdException w:name="Table Columns 5" w:semiHidden="1" w:unhideWhenUsed="1"/>
-    <w:lsdException w:name="Table Grid 1" w:semiHidden="1" w:unhideWhenUsed="1"/>
-    <w:lsdException w:name="Table Grid 2" w:semiHidden="1" w:unhideWhenUsed="1"/>
-    <w:lsdException w:name="Table Grid 3" w:semiHidden="1" w:unhideWhenUsed="1"/>
-    <w:lsdException w:name="Table Grid 4" w:semiHidden="1" w:unhideWhenUsed="1"/>
-    <w:lsdException w:name="Table Grid 5" w:semiHidden="1" w:unhideWhenUsed="1"/>
-    <w:lsdException w:name="Table Grid 6" w:semiHidden="1" w:unhideWhenUsed="1"/>
-    <w:lsdException w:name="Table Grid 7" w:semiHidden="1" w:unhideWhenUsed="1"/>
-    <w:lsdException w:name="Table Grid 8" w:semiHidden="1" w:unhideWhenUsed="1"/>
-    <w:lsdException w:name="Table List 1" w:semiHidden="1" w:unhideWhenUsed="1"/>
-    <w:lsdException w:name="Table List 2" w:semiHidden="1" w:unhideWhenUsed="1"/>
-    <w:lsdException w:name="Table List 3" w:semiHidden="1" w:unhideWhenUsed="1"/>
-    <w:lsdException w:name="Table List 4" w:semiHidden="1" w:unhideWhenUsed="1"/>
-    <w:lsdException w:name="Table List 5" w:semiHidden="1" w:unhideWhenUsed="1"/>
-    <w:lsdException w:name="Table List 6" w:semiHidden="1" w:unhideWhenUsed="1"/>
-    <w:lsdException w:name="Table List 7" w:semiHidden="1" w:unhideWhenUsed="1"/>
-    <w:lsdException w:name="Table List 8" w:semiHidden="1" w:unhideWhenUsed="1"/>
-    <w:lsdException w:name="Table 3D effects 1" w:semiHidden="1" w:unhideWhenUsed="1"/>
-    <w:lsdException w:name="Table 3D effects 2" w:semiHidden="1" w:unhideWhenUsed="1"/>
-    <w:lsdException w:name="Table 3D effects 3" w:semiHidden="1" w:unhideWhenUsed="1"/>
-    <w:lsdException w:name="Table Contemporary" w:semiHidden="1" w:unhideWhenUsed="1"/>
-    <w:lsdException w:name="Table Elegant" w:semiHidden="1" w:unhideWhenUsed="1"/>
-    <w:lsdException w:name="Table Professional" w:semiHidden="1" w:unhideWhenUsed="1"/>
-    <w:lsdException w:name="Table Subtle 1" w:semiHidden="1" w:unhideWhenUsed="1"/>
-    <w:lsdException w:name="Table Subtle 2" w:semiHidden="1" w:unhideWhenUsed="1"/>
-    <w:lsdException w:name="Table Web 1" w:semiHidden="1" w:unhideWhenUsed="1"/>
-    <w:lsdException w:name="Table Web 2" w:semiHidden="1" w:unhideWhenUsed="1"/>
-    <w:lsdException w:name="Table Web 3" w:semiHidden="1" w:unhideWhenUsed="1"/>
-    <w:lsdException w:name="Table Theme" w:semiHidden="1" w:unhideWhenUsed="1"/>
-    <w:lsdException w:name="Placeholder Text" w:semiHidden="1" w:uiPriority="99"/>
-    <w:lsdException w:name="No Spacing" w:uiPriority="1" w:qFormat="1"/>
-    <w:lsdException w:name="Light Shading" w:uiPriority="60"/>
-    <w:lsdException w:name="Light List" w:uiPriority="61"/>
-    <w:lsdException w:name="Light Grid" w:uiPriority="62"/>
-    <w:lsdException w:name="Medium Shading 1" w:uiPriority="63"/>
-    <w:lsdException w:name="Medium Shading 2" w:uiPriority="64"/>
-    <w:lsdException w:name="Medium List 1" w:uiPriority="65"/>
-    <w:lsdException w:name="Medium List 2" w:uiPriority="66"/>
-    <w:lsdException w:name="Medium Grid 1" w:uiPriority="67"/>
-    <w:lsdException w:name="Medium Grid 2" w:uiPriority="68"/>
-    <w:lsdException w:name="Medium Grid 3" w:uiPriority="69"/>
-    <w:lsdException w:name="Dark List" w:uiPriority="70"/>
-    <w:lsdException w:name="Colorful Shading" w:uiPriority="71"/>
-    <w:lsdException w:name="Colorful List" w:uiPriority="72"/>
-    <w:lsdException w:name="Colorful Grid" w:uiPriority="73"/>
-    <w:lsdException w:name="Light Shading Accent 1" w:uiPriority="60"/>
-    <w:lsdException w:name="Light List Accent 1" w:uiPriority="61"/>
-    <w:lsdException w:name="Light Grid Accent 1" w:uiPriority="62"/>
-    <w:lsdException w:name="Medium Shading 1 Accent 1" w:uiPriority="63"/>
-    <w:lsdException w:name="Medium Shading 2 Accent 1" w:uiPriority="64"/>
-    <w:lsdException w:name="Medium List 1 Accent 1" w:uiPriority="65"/>
-    <w:lsdException w:name="Revision" w:semiHidden="1" w:uiPriority="99"/>
-    <w:lsdException w:name="List Paragraph" w:uiPriority="34" w:qFormat="1"/>
-    <w:lsdException w:name="Quote" w:uiPriority="29" w:qFormat="1"/>
-    <w:lsdException w:name="Intense Quote" w:uiPriority="30" w:qFormat="1"/>
-    <w:lsdException w:name="Medium List 2 Accent 1" w:uiPriority="66"/>
-    <w:lsdException w:name="Medium Grid 1 Accent 1" w:uiPriority="67"/>
-    <w:lsdException w:name="Medium Grid 2 Accent 1" w:uiPriority="68"/>
-    <w:lsdException w:name="Medium Grid 3 Accent 1" w:uiPriority="69"/>
-    <w:lsdException w:name="Dark List Accent 1" w:uiPriority="70"/>
-    <w:lsdException w:name="Colorful Shading Accent 1" w:uiPriority="71"/>
-    <w:lsdException w:name="Colorful List Accent 1" w:uiPriority="72"/>
-    <w:lsdException w:name="Colorful Grid Accent 1" w:uiPriority="73"/>
-    <w:lsdException w:name="Light Shading Accent 2" w:uiPriority="60"/>
-    <w:lsdException w:name="Light List Accent 2" w:uiPriority="61"/>
-    <w:lsdException w:name="Light Grid Accent 2" w:uiPriority="62"/>
-    <w:lsdException w:name="Medium Shading 1 Accent 2" w:uiPriority="63"/>
-    <w:lsdException w:name="Medium Shading 2 Accent 2" w:uiPriority="64"/>
-    <w:lsdException w:name="Medium List 1 Accent 2" w:uiPriority="65"/>
-    <w:lsdException w:name="Medium List 2 Accent 2" w:uiPriority="66"/>
-    <w:lsdException w:name="Medium Grid 1 Accent 2" w:uiPriority="67"/>
-    <w:lsdException w:name="Medium Grid 2 Accent 2" w:uiPriority="68"/>
-    <w:lsdException w:name="Medium Grid 3 Accent 2" w:uiPriority="69"/>
-    <w:lsdException w:name="Dark List Accent 2" w:uiPriority="70"/>
-    <w:lsdException w:name="Colorful Shading Accent 2" w:uiPriority="71"/>
-    <w:lsdException w:name="Colorful List Accent 2" w:uiPriority="72"/>
-    <w:lsdException w:name="Colorful Grid Accent 2" w:uiPriority="73"/>
-    <w:lsdException w:name="Light Shading Accent 3" w:uiPriority="60"/>
-    <w:lsdException w:name="Light List Accent 3" w:uiPriority="61"/>
-    <w:lsdException w:name="Light Grid Accent 3" w:uiPriority="62"/>
-    <w:lsdException w:name="Medium Shading 1 Accent 3" w:uiPriority="63"/>
-    <w:lsdException w:name="Medium Shading 2 Accent 3" w:uiPriority="64"/>
-    <w:lsdException w:name="Medium List 1 Accent 3" w:uiPriority="65"/>
-    <w:lsdException w:name="Medium List 2 Accent 3" w:uiPriority="66"/>
-    <w:lsdException w:name="Medium Grid 1 Accent 3" w:uiPriority="67"/>
-    <w:lsdException w:name="Medium Grid 2 Accent 3" w:uiPriority="68"/>
-    <w:lsdException w:name="Medium Grid 3 Accent 3" w:uiPriority="69"/>
-    <w:lsdException w:name="Dark List Accent 3" w:uiPriority="70"/>
-    <w:lsdException w:name="Colorful Shading Accent 3" w:uiPriority="71"/>
-    <w:lsdException w:name="Colorful List Accent 3" w:uiPriority="72"/>
-    <w:lsdException w:name="Colorful Grid Accent 3" w:uiPriority="73"/>
-    <w:lsdException w:name="Light Shading Accent 4" w:uiPriority="60"/>
-    <w:lsdException w:name="Light List Accent 4" w:uiPriority="61"/>
-    <w:lsdException w:name="Light Grid Accent 4" w:uiPriority="62"/>
-    <w:lsdException w:name="Medium Shading 1 Accent 4" w:uiPriority="63"/>
-    <w:lsdException w:name="Medium Shading 2 Accent 4" w:uiPriority="64"/>
-    <w:lsdException w:name="Medium List 1 Accent 4" w:uiPriority="65"/>
-    <w:lsdException w:name="Medium List 2 Accent 4" w:uiPriority="66"/>
-    <w:lsdException w:name="Medium Grid 1 Accent 4" w:uiPriority="67"/>
-    <w:lsdException w:name="Medium Grid 2 Accent 4" w:uiPriority="68"/>
-    <w:lsdException w:name="Medium Grid 3 Accent 4" w:uiPriority="69"/>
-    <w:lsdException w:name="Dark List Accent 4" w:uiPriority="70"/>
-    <w:lsdException w:name="Colorful Shading Accent 4" w:uiPriority="71"/>
-    <w:lsdException w:name="Colorful List Accent 4" w:uiPriority="72"/>
-    <w:lsdException w:name="Colorful Grid Accent 4" w:uiPriority="73"/>
-    <w:lsdException w:name="Light Shading Accent 5" w:uiPriority="60"/>
-    <w:lsdException w:name="Light List Accent 5" w:uiPriority="61"/>
-    <w:lsdException w:name="Light Grid Accent 5" w:uiPriority="62"/>
-    <w:lsdException w:name="Medium Shading 1 Accent 5" w:uiPriority="63"/>
-    <w:lsdException w:name="Medium Shading 2 Accent 5" w:uiPriority="64"/>
-    <w:lsdException w:name="Medium List 1 Accent 5" w:uiPriority="65"/>
-    <w:lsdException w:name="Medium List 2 Accent 5" w:uiPriority="66"/>
-    <w:lsdException w:name="Medium Grid 1 Accent 5" w:uiPriority="67"/>
-    <w:lsdException w:name="Medium Grid 2 Accent 5" w:uiPriority="68"/>
-    <w:lsdException w:name="Medium Grid 3 Accent 5" w:uiPriority="69"/>
-    <w:lsdException w:name="Dark List Accent 5" w:uiPriority="70"/>
-    <w:lsdException w:name="Colorful Shading Accent 5" w:uiPriority="71"/>
-    <w:lsdException w:name="Colorful List Accent 5" w:uiPriority="72"/>
-    <w:lsdException w:name="Colorful Grid Accent 5" w:uiPriority="73"/>
-    <w:lsdException w:name="Light Shading Accent 6" w:uiPriority="60"/>
-    <w:lsdException w:name="Light List Accent 6" w:uiPriority="61"/>
-    <w:lsdException w:name="Light Grid Accent 6" w:uiPriority="62"/>
-    <w:lsdException w:name="Medium Shading 1 Accent 6" w:uiPriority="63"/>
-    <w:lsdException w:name="Medium Shading 2 Accent 6" w:uiPriority="64"/>
-    <w:lsdException w:name="Medium List 1 Accent 6" w:uiPriority="65"/>
-    <w:lsdException w:name="Medium List 2 Accent 6" w:uiPriority="66"/>
-    <w:lsdException w:name="Medium Grid 1 Accent 6" w:uiPriority="67"/>
-    <w:lsdException w:name="Medium Grid 2 Accent 6" w:uiPriority="68"/>
-    <w:lsdException w:name="Medium Grid 3 Accent 6" w:uiPriority="69"/>
-    <w:lsdException w:name="Dark List Accent 6" w:uiPriority="70"/>
-    <w:lsdException w:name="Colorful Shading Accent 6" w:uiPriority="71"/>
-    <w:lsdException w:name="Colorful List Accent 6" w:uiPriority="72"/>
-    <w:lsdException w:name="Colorful Grid Accent 6" w:uiPriority="73"/>
-    <w:lsdException w:name="Subtle Emphasis" w:uiPriority="19" w:qFormat="1"/>
-    <w:lsdException w:name="Intense Emphasis" w:uiPriority="21" w:qFormat="1"/>
-    <w:lsdException w:name="Subtle Reference" w:uiPriority="31" w:qFormat="1"/>
-    <w:lsdException w:name="Intense Reference" w:uiPriority="32" w:qFormat="1"/>
-    <w:lsdException w:name="Book Title" w:uiPriority="33" w:qFormat="1"/>
-    <w:lsdException w:name="Bibliography" w:semiHidden="1" w:uiPriority="37" w:unhideWhenUsed="1"/>
-    <w:lsdException w:name="TOC Heading" w:semiHidden="1" w:uiPriority="39" w:unhideWhenUsed="1" w:qFormat="1"/>
+    <w:lsdException w:name="Plain Table 1" w:uiPriority="41"/>
+    <w:lsdException w:name="Plain Table 2" w:uiPriority="42"/>
+    <w:lsdException w:name="Plain Table 3" w:uiPriority="43"/>
+    <w:lsdException w:name="Plain Table 4" w:uiPriority="44"/>
+    <w:lsdException w:name="Plain Table 5" w:uiPriority="45"/>
+    <w:lsdException w:name="Grid Table Light" w:uiPriority="40"/>
+    <w:lsdException w:name="Grid Table 1 Light" w:uiPriority="46"/>
+    <w:lsdException w:name="Grid Table 2" w:uiPriority="47"/>
+    <w:lsdException w:name="Grid Table 3" w:uiPriority="48"/>
+    <w:lsdException w:name="Grid Table 4" w:uiPriority="49"/>
+    <w:lsdException w:name="Grid Table 5 Dark" w:uiPriority="50"/>
+    <w:lsdException w:name="Grid Table 6 Colorful" w:uiPriority="51"/>
+    <w:lsdException w:name="Grid Table 7 Colorful" w:uiPriority="52"/>
+    <w:lsdException w:name="Grid Table 1 Light Accent 1" w:uiPriority="46"/>
+    <w:lsdException w:name="Grid Table 2 Accent 1" w:uiPriority="47"/>
+    <w:lsdException w:name="Grid Table 3 Accent 1" w:uiPriority="48"/>
+    <w:lsdException w:name="Grid Table 4 Accent 1" w:uiPriority="49"/>
+    <w:lsdException w:name="Grid Table 5 Dark Accent 1" w:uiPriority="50"/>
+    <w:lsdException w:name="Grid Table 6 Colorful Accent 1" w:uiPriority="51"/>
+    <w:lsdException w:name="Grid Table 7 Colorful Accent 1" w:uiPriority="52"/>
+    <w:lsdException w:name="Grid Table 1 Light Accent 2" w:uiPriority="46"/>
+    <w:lsdException w:name="Grid Table 2 Accent 2" w:uiPriority="47"/>
+    <w:lsdException w:name="Grid Table 3 Accent 2" w:uiPriority="48"/>
+    <w:lsdException w:name="Grid Table 4 Accent 2" w:uiPriority="49"/>
+    <w:lsdException w:name="Grid Table 5 Dark Accent 2" w:uiPriority="50"/>
+    <w:lsdException w:name="Grid Table 6 Colorful Accent 2" w:uiPriority="51"/>
+    <w:lsdException w:name="Grid Table 7 Colorful Accent 2" w:uiPriority="52"/>
+    <w:lsdException w:name="Grid Table 1 Light Accent 3" w:uiPriority="46"/>
+    <w:lsdException w:name="Grid Table 2 Accent 3" w:uiPriority="47"/>
+    <w:lsdException w:name="Grid Table 3 Accent 3" w:uiPriority="48"/>
+    <w:lsdException w:name="Grid Table 4 Accent 3" w:uiPriority="49"/>
+    <w:lsdException w:name="Grid Table 5 Dark Accent 3" w:uiPriority="50"/>
+    <w:lsdException w:name="Grid Table 6 Colorful Accent 3" w:uiPriority="51"/>
+    <w:lsdException w:name="Grid Table 7 Colorful Accent 3" w:uiPriority="52"/>
+    <w:lsdException w:name="Grid Table 1 Light Accent 4" w:uiPriority="46"/>
+    <w:lsdException w:name="Grid Table 2 Accent 4" w:uiPriority="47"/>
+    <w:lsdException w:name="Grid Table 3 Accent 4" w:uiPriority="48"/>
+    <w:lsdException w:name="Grid Table 4 Accent 4" w:uiPriority="49"/>
+    <w:lsdException w:name="Grid Table 5 Dark Accent 4" w:uiPriority="50"/>
+    <w:lsdException w:name="Grid Table 6 Colorful Accent 4" w:uiPriority="51"/>
+    <w:lsdException w:name="Grid Table 7 Colorful Accent 4" w:uiPriority="52"/>
+    <w:lsdException w:name="Grid Table 1 Light Accent 5" w:uiPriority="46"/>
+    <w:lsdException w:name="Grid Table 2 Accent 5" w:uiPriority="47"/>
+    <w:lsdException w:name="Grid Table 3 Accent 5" w:uiPriority="48"/>
+    <w:lsdException w:name="Grid Table 4 Accent 5" w:uiPriority="49"/>
+    <w:lsdException w:name="Grid Table 5 Dark Accent 5" w:uiPriority="50"/>
+    <w:lsdException w:name="Grid Table 6 Colorful Accent 5" w:uiPriority="51"/>
+    <w:lsdException w:name="Grid Table 7 Colorful Accent 5" w:uiPriority="52"/>
+    <w:lsdException w:name="Grid Table 1 Light Accent 6" w:uiPriority="46"/>
+    <w:lsdException w:name="Grid Table 2 Accent 6" w:uiPriority="47"/>
+    <w:lsdException w:name="Grid Table 3 Accent 6" w:uiPriority="48"/>
+    <w:lsdException w:name="Grid Table 4 Accent 6" w:uiPriority="49"/>
+    <w:lsdException w:name="Grid Table 5 Dark Accent 6" w:uiPriority="50"/>
+    <w:lsdException w:name="Grid Table 6 Colorful Accent 6" w:uiPriority="51"/>
+    <w:lsdException w:name="Grid Table 7 Colorful Accent 6" w:uiPriority="52"/>
+    <w:lsdException w:name="List Table 1 Light" w:uiPriority="46"/>
+    <w:lsdException w:name="List Table 2" w:uiPriority="47"/>
+    <w:lsdException w:name="List Table 3" w:uiPriority="48"/>
+    <w:lsdException w:name="List Table 4" w:uiPriority="49"/>
+    <w:lsdException w:name="List Table 5 Dark" w:uiPriority="50"/>
+    <w:lsdException w:name="List Table 6 Colorful" w:uiPriority="51"/>
+    <w:lsdException w:name="List Table 7 Colorful" w:uiPriority="52"/>
+    <w:lsdException w:name="List Table 1 Light Accent 1" w:uiPriority="46"/>
+    <w:lsdException w:name="List Table 2 Accent 1" w:uiPriority="47"/>
+    <w:lsdException w:name="List Table 3 Accent 1" w:uiPriority="48"/>
+    <w:lsdException w:name="List Table 4 Accent 1" w:uiPriority="49"/>
+    <w:lsdException w:name="List Table 5 Dark Accent 1" w:uiPriority="50"/>
+    <w:lsdException w:name="List Table 6 Colorful Accent 1" w:uiPriority="51"/>
+    <w:lsdException w:name="List Table 7 Colorful Accent 1" w:uiPriority="52"/>
+    <w:lsdException w:name="List Table 1 Light Accent 2" w:uiPriority="46"/>
+    <w:lsdException w:name="List Table 2 Accent 2" w:uiPriority="47"/>
+    <w:lsdException w:name="List Table 3 Accent 2" w:uiPriority="48"/>
+    <w:lsdException w:name="List Table 4 Accent 2" w:uiPriority="49"/>
+    <w:lsdException w:name="List Table 5 Dark Accent 2" w:uiPriority="50"/>
+    <w:lsdException w:name="List Table 6 Colorful Accent 2" w:uiPriority="51"/>
+    <w:lsdException w:name="List Table 7 Colorful Accent 2" w:uiPriority="52"/>
+    <w:lsdException w:name="List Table 1 Light Accent 3" w:uiPriority="46"/>
+    <w:lsdException w:name="List Table 2 Accent 3" w:uiPriority="47"/>
+    <w:lsdException w:name="List Table 3 Accent 3" w:uiPriority="48"/>
+    <w:lsdException w:name="List Table 4 Accent 3" w:uiPriority="49"/>
+    <w:lsdException w:name="List Table 5 Dark Accent 3" w:uiPriority="50"/>
+    <w:lsdException w:name="List Table 6 Colorful Accent 3" w:uiPriority="51"/>
+    <w:lsdException w:name="List Table 7 Colorful Accent 3" w:uiPriority="52"/>
+    <w:lsdException w:name="List Table 1 Light Accent 4" w:uiPriority="46"/>
+    <w:lsdException w:name="List Table 2 Accent 4" w:uiPriority="47"/>
+    <w:lsdException w:name="List Table 3 Accent 4" w:uiPriority="48"/>
+    <w:lsdException w:name="List Table 4 Accent 4" w:uiPriority="49"/>
+    <w:lsdException w:name="List Table 5 Dark Accent 4" w:uiPriority="50"/>
+    <w:lsdException w:name="List Table 6 Colorful Accent 4" w:uiPriority="51"/>
+    <w:lsdException w:name="List Table 7 Colorful Accent 4" w:uiPriority="52"/>
+    <w:lsdException w:name="List Table 1 Light Accent 5" w:uiPriority="46"/>
+    <w:lsdException w:name="List Table 2 Accent 5" w:uiPriority="47"/>
+    <w:lsdException w:name="List Table 3 Accent 5" w:uiPriority="48"/>
+    <w:lsdException w:name="List Table 4 Accent 5" w:uiPriority="49"/>
+    <w:lsdException w:name="List Table 5 Dark Accent 5" w:uiPriority="50"/>
+    <w:lsdException w:name="List Table 6 Colorful Accent 5" w:uiPriority="51"/>
+    <w:lsdException w:name="List Table 7 Colorful Accent 5" w:uiPriority="52"/>
+    <w:lsdException w:name="List Table 1 Light Accent 6" w:uiPriority="46"/>
+    <w:lsdException w:name="List Table 2 Accent 6" w:uiPriority="47"/>
+    <w:lsdException w:name="List Table 3 Accent 6" w:uiPriority="48"/>
+    <w:lsdException w:name="List Table 4 Accent 6" w:uiPriority="49"/>
+    <w:lsdException w:name="List Table 5 Dark Accent 6" w:uiPriority="50"/>
+    <w:lsdException w:name="List Table 6 Colorful Accent 6" w:uiPriority="51"/>
+    <w:lsdException w:name="List Table 7 Colorful Accent 6" w:uiPriority="52"/>
   </w:latentStyles>
   <w:style w:type="paragraph" w:default="1" w:styleId="Normal">
     <w:name w:val="Normal"/>
@@ -2769,7 +2688,7 @@
   <a:extraClrSchemeLst/>
   <a:extLst>
     <a:ext uri="{05A4C25C-085E-4340-85A3-A5531E510DB2}">
-      <thm15:themeFamily xmlns="" xmlns:thm15="http://schemas.microsoft.com/office/thememl/2012/main" name="Office Theme" id="{62F939B6-93AF-4DB8-9C6B-D6C7DFDC589F}" vid="{4A3C46E8-61CC-4603-A589-7422A47A8E4A}"/>
+      <thm15:themeFamily xmlns:thm15="http://schemas.microsoft.com/office/thememl/2012/main" name="Office Theme" id="{62F939B6-93AF-4DB8-9C6B-D6C7DFDC589F}" vid="{4A3C46E8-61CC-4603-A589-7422A47A8E4A}"/>
     </a:ext>
   </a:extLst>
 </a:theme>

</xml_diff>